<commit_message>
forgot this was a repo - basically everything is done now
</commit_message>
<xml_diff>
--- a/STEM and Storytelling - EHS.docx
+++ b/STEM and Storytelling - EHS.docx
@@ -620,13 +620,26 @@
               <w:t xml:space="preserve">figure out how to perform several basic math </w:t>
             </w:r>
             <w:r>
-              <w:t xml:space="preserve">operations using variables, and </w:t>
-            </w:r>
-            <w:r>
-              <w:t>print out the results with a te</w:t>
-            </w:r>
-            <w:r>
-              <w:t>xt message.</w:t>
+              <w:t xml:space="preserve">operations using variables, </w:t>
+            </w:r>
+            <w:del w:id="0" w:author="Ryan, Mary" w:date="2022-03-25T09:53:00Z">
+              <w:r>
+                <w:delText xml:space="preserve">and </w:delText>
+              </w:r>
+              <w:r>
+                <w:delText>print out the results with a te</w:delText>
+              </w:r>
+              <w:r>
+                <w:delText>xt message</w:delText>
+              </w:r>
+            </w:del>
+            <w:ins w:id="1" w:author="Ryan, Mary" w:date="2022-03-25T09:53:00Z">
+              <w:r>
+                <w:t>input data as vectors, create a matrix, and write a CSV file</w:t>
+              </w:r>
+            </w:ins>
+            <w:r>
+              <w:t>.</w:t>
             </w:r>
           </w:p>
         </w:tc>
@@ -806,8 +819,13 @@
               <w:t xml:space="preserve"> Why do we need</w:t>
             </w:r>
             <w:r>
-              <w:t xml:space="preserve"> a system for naming variables.</w:t>
-            </w:r>
+              <w:t xml:space="preserve"> a system for naming </w:t>
+            </w:r>
+            <w:proofErr w:type="gramStart"/>
+            <w:r>
+              <w:t>variables.</w:t>
+            </w:r>
+            <w:proofErr w:type="gramEnd"/>
             <w:r>
               <w:t xml:space="preserve"> </w:t>
             </w:r>
@@ -989,7 +1007,15 @@
                 <w:rFonts w:ascii="Cumberland AMT" w:hAnsi="Cumberland AMT" w:cs="Cumberland AMT"/>
                 <w:bCs/>
               </w:rPr>
-              <w:t>clean_names</w:t>
+              <w:t>clean_</w:t>
+            </w:r>
+            <w:proofErr w:type="gramStart"/>
+            <w:r>
+              <w:rPr>
+                <w:rFonts w:ascii="Cumberland AMT" w:hAnsi="Cumberland AMT" w:cs="Cumberland AMT"/>
+                <w:bCs/>
+              </w:rPr>
+              <w:t>names</w:t>
             </w:r>
             <w:proofErr w:type="spellEnd"/>
             <w:r>
@@ -997,14 +1023,15 @@
                 <w:rFonts w:ascii="Cumberland AMT" w:hAnsi="Cumberland AMT" w:cs="Cumberland AMT"/>
                 <w:bCs/>
               </w:rPr>
-              <w:t>()</w:t>
-            </w:r>
-            <w:r>
-              <w:rPr>
-                <w:rFonts w:ascii="Cumberland AMT" w:hAnsi="Cumberland AMT" w:cs="Cumberland AMT"/>
-                <w:bCs/>
-              </w:rPr>
-              <w:t xml:space="preserve">, </w:t>
+              <w:t>(</w:t>
+            </w:r>
+            <w:proofErr w:type="gramEnd"/>
+            <w:r>
+              <w:rPr>
+                <w:rFonts w:ascii="Cumberland AMT" w:hAnsi="Cumberland AMT" w:cs="Cumberland AMT"/>
+                <w:bCs/>
+              </w:rPr>
+              <w:t xml:space="preserve">), </w:t>
             </w:r>
             <w:proofErr w:type="spellStart"/>
             <w:r>
@@ -1468,12 +1495,21 @@
               </w:rPr>
               <w:t xml:space="preserve">Students will learn functions such as </w:t>
             </w:r>
+            <w:proofErr w:type="gramStart"/>
             <w:r>
               <w:rPr>
                 <w:rFonts w:ascii="Cumberland AMT" w:hAnsi="Cumberland AMT" w:cs="Cumberland AMT"/>
                 <w:iCs/>
               </w:rPr>
-              <w:t>summarize()</w:t>
+              <w:t>summarize(</w:t>
+            </w:r>
+            <w:proofErr w:type="gramEnd"/>
+            <w:r>
+              <w:rPr>
+                <w:rFonts w:ascii="Cumberland AMT" w:hAnsi="Cumberland AMT" w:cs="Cumberland AMT"/>
+                <w:iCs/>
+              </w:rPr>
+              <w:t>)</w:t>
             </w:r>
             <w:r>
               <w:rPr>
@@ -1884,6 +1920,7 @@
               <w:t xml:space="preserve"> data visualizations. Students will learn functions like </w:t>
             </w:r>
             <w:proofErr w:type="spellStart"/>
+            <w:proofErr w:type="gramStart"/>
             <w:r>
               <w:rPr>
                 <w:rFonts w:ascii="Cumberland AMT" w:hAnsi="Cumberland AMT" w:cs="Cumberland AMT"/>
@@ -1895,7 +1932,14 @@
               <w:rPr>
                 <w:rFonts w:ascii="Cumberland AMT" w:hAnsi="Cumberland AMT" w:cs="Cumberland AMT"/>
               </w:rPr>
-              <w:t>()</w:t>
+              <w:t>(</w:t>
+            </w:r>
+            <w:proofErr w:type="gramEnd"/>
+            <w:r>
+              <w:rPr>
+                <w:rFonts w:ascii="Cumberland AMT" w:hAnsi="Cumberland AMT" w:cs="Cumberland AMT"/>
+              </w:rPr>
+              <w:t>)</w:t>
             </w:r>
             <w:r>
               <w:t xml:space="preserve">, </w:t>
@@ -2016,6 +2060,11 @@
             <w:tcW w:w="7825" w:type="dxa"/>
           </w:tcPr>
           <w:p>
+            <w:pPr>
+              <w:rPr>
+                <w:ins w:id="2" w:author="Ryan, Mary" w:date="2022-03-25T14:51:00Z"/>
+              </w:rPr>
+            </w:pPr>
             <w:r>
               <w:rPr>
                 <w:b/>
@@ -2050,6 +2099,21 @@
             <w:r>
               <w:t>might change their interpretation of the data.</w:t>
             </w:r>
+          </w:p>
+          <w:p>
+            <w:ins w:id="3" w:author="Ryan, Mary" w:date="2022-03-25T14:51:00Z">
+              <w:r>
+                <w:t>Have groups try to interpret others plots</w:t>
+              </w:r>
+              <w:r>
+                <w:t xml:space="preserve"> without explanation and see how they might’ve missed </w:t>
+              </w:r>
+              <w:proofErr w:type="spellStart"/>
+              <w:r>
+                <w:t>explanability</w:t>
+              </w:r>
+            </w:ins>
+            <w:proofErr w:type="spellEnd"/>
           </w:p>
         </w:tc>
       </w:tr>
@@ -2100,6 +2164,7 @@
       <w:r>
         <w:t xml:space="preserve">some data we’ve been working with as well as new </w:t>
       </w:r>
+      <w:proofErr w:type="gramStart"/>
       <w:r>
         <w:t>data</w:t>
       </w:r>
@@ -2107,7 +2172,11 @@
         <w:t>,</w:t>
       </w:r>
       <w:r>
-        <w:t xml:space="preserve"> and write </w:t>
+        <w:t xml:space="preserve"> and</w:t>
+      </w:r>
+      <w:proofErr w:type="gramEnd"/>
+      <w:r>
+        <w:t xml:space="preserve"> write </w:t>
       </w:r>
       <w:r>
         <w:t xml:space="preserve">blog posts telling the story of what they’ve found. </w:t>
@@ -2338,7 +2407,15 @@
               <w:t xml:space="preserve">enriched what they explored? </w:t>
             </w:r>
             <w:r>
-              <w:t xml:space="preserve">Would they have been able to tell that “story” through means other than data analysis (i.e., looking at </w:t>
+              <w:t xml:space="preserve">Would they have been able to tell that </w:t>
+            </w:r>
+            <w:proofErr w:type="gramStart"/>
+            <w:r>
+              <w:t>“story</w:t>
+            </w:r>
+            <w:proofErr w:type="gramEnd"/>
+            <w:r>
+              <w:t xml:space="preserve">” through means other than data analysis (i.e., looking at </w:t>
             </w:r>
             <w:r>
               <w:t xml:space="preserve">documents, talking to community members)? </w:t>
@@ -2349,6 +2426,34 @@
             <w:r>
               <w:t xml:space="preserve"> Feedback will be collected via surveys.</w:t>
             </w:r>
+            <w:ins w:id="4" w:author="Ryan, Mary" w:date="2022-03-25T14:52:00Z">
+              <w:r>
+                <w:t xml:space="preserve"> </w:t>
+              </w:r>
+              <w:proofErr w:type="spellStart"/>
+              <w:r>
+                <w:t>Tiktok</w:t>
+              </w:r>
+              <w:proofErr w:type="spellEnd"/>
+              <w:r>
+                <w:t xml:space="preserve"> explanations</w:t>
+              </w:r>
+            </w:ins>
+            <w:ins w:id="5" w:author="Ryan, Mary" w:date="2022-03-25T14:55:00Z">
+              <w:r>
+                <w:t xml:space="preserve"> as alt</w:t>
+              </w:r>
+            </w:ins>
+            <w:ins w:id="6" w:author="Ryan, Mary" w:date="2022-03-25T14:52:00Z">
+              <w:r>
+                <w:t>??</w:t>
+              </w:r>
+            </w:ins>
+            <w:ins w:id="7" w:author="Ryan, Mary" w:date="2022-03-25T14:55:00Z">
+              <w:r>
+                <w:t xml:space="preserve"> Cool to put it on my website</w:t>
+              </w:r>
+            </w:ins>
           </w:p>
         </w:tc>
       </w:tr>
@@ -2479,6 +2584,14 @@
     <w:abstractNumId w:val="0"/>
   </w:num>
 </w:numbering>
+</file>
+
+<file path=word/people.xml><?xml version="1.0" encoding="utf-8"?>
+<w15:people xmlns:wpc="http://schemas.microsoft.com/office/word/2010/wordprocessingCanvas" xmlns:cx="http://schemas.microsoft.com/office/drawing/2014/chartex" xmlns:cx1="http://schemas.microsoft.com/office/drawing/2015/9/8/chartex" xmlns:cx2="http://schemas.microsoft.com/office/drawing/2015/10/21/chartex" xmlns:cx3="http://schemas.microsoft.com/office/drawing/2016/5/9/chartex" xmlns:cx4="http://schemas.microsoft.com/office/drawing/2016/5/10/chartex" xmlns:cx5="http://schemas.microsoft.com/office/drawing/2016/5/11/chartex" xmlns:cx6="http://schemas.microsoft.com/office/drawing/2016/5/12/chartex" xmlns:cx7="http://schemas.microsoft.com/office/drawing/2016/5/13/chartex" xmlns:cx8="http://schemas.microsoft.com/office/drawing/2016/5/14/chartex" xmlns:mc="http://schemas.openxmlformats.org/markup-compatibility/2006" xmlns:aink="http://schemas.microsoft.com/office/drawing/2016/ink" xmlns:am3d="http://schemas.microsoft.com/office/drawing/2017/model3d" xmlns:o="urn:schemas-microsoft-com:office:office" xmlns:r="http://schemas.openxmlformats.org/officeDocument/2006/relationships" xmlns:m="http://schemas.openxmlformats.org/officeDocument/2006/math" xmlns:v="urn:schemas-microsoft-com:vml" xmlns:wp14="http://schemas.microsoft.com/office/word/2010/wordprocessingDrawing" xmlns:wp="http://schemas.openxmlformats.org/drawingml/2006/wordprocessingDrawing" xmlns:w10="urn:schemas-microsoft-com:office:word" xmlns:w="http://schemas.openxmlformats.org/wordprocessingml/2006/main" xmlns:w14="http://schemas.microsoft.com/office/word/2010/wordml" xmlns:w15="http://schemas.microsoft.com/office/word/2012/wordml" xmlns:w16cex="http://schemas.microsoft.com/office/word/2018/wordml/cex" xmlns:w16cid="http://schemas.microsoft.com/office/word/2016/wordml/cid" xmlns:w16="http://schemas.microsoft.com/office/word/2018/wordml" xmlns:w16sdtdh="http://schemas.microsoft.com/office/word/2020/wordml/sdtdatahash" xmlns:w16se="http://schemas.microsoft.com/office/word/2015/wordml/symex" xmlns:wpg="http://schemas.microsoft.com/office/word/2010/wordprocessingGroup" xmlns:wpi="http://schemas.microsoft.com/office/word/2010/wordprocessingInk" xmlns:wne="http://schemas.microsoft.com/office/word/2006/wordml" xmlns:wps="http://schemas.microsoft.com/office/word/2010/wordprocessingShape" mc:Ignorable="w14 w15 w16se w16cid w16 w16cex w16sdtdh wp14">
+  <w15:person w15:author="Ryan, Mary">
+    <w15:presenceInfo w15:providerId="AD" w15:userId="S::mary.ryan@yale.edu::2bfa0294-2267-4888-92b0-6fae8124bf2f"/>
+  </w15:person>
+</w15:people>
 </file>
 
 <file path=word/styles.xml><?xml version="1.0" encoding="utf-8"?>
@@ -2604,6 +2717,7 @@
     <w:lsdException w:name="HTML Sample" w:semiHidden="1" w:unhideWhenUsed="1"/>
     <w:lsdException w:name="HTML Typewriter" w:semiHidden="1" w:unhideWhenUsed="1"/>
     <w:lsdException w:name="HTML Variable" w:semiHidden="1" w:unhideWhenUsed="1"/>
+    <w:lsdException w:name="Normal Table" w:semiHidden="1" w:unhideWhenUsed="1"/>
     <w:lsdException w:name="annotation subject" w:semiHidden="1" w:unhideWhenUsed="1"/>
     <w:lsdException w:name="No List" w:semiHidden="1" w:unhideWhenUsed="1"/>
     <w:lsdException w:name="Outline List 1" w:semiHidden="1" w:unhideWhenUsed="1"/>
@@ -2650,8 +2764,10 @@
     <w:lsdException w:name="Table Subtle 2" w:semiHidden="1" w:unhideWhenUsed="1"/>
     <w:lsdException w:name="Table Web 1" w:semiHidden="1" w:unhideWhenUsed="1"/>
     <w:lsdException w:name="Table Web 2" w:semiHidden="1" w:unhideWhenUsed="1"/>
+    <w:lsdException w:name="Table Web 3" w:semiHidden="1" w:unhideWhenUsed="1"/>
     <w:lsdException w:name="Balloon Text" w:semiHidden="1" w:unhideWhenUsed="1"/>
     <w:lsdException w:name="Table Grid" w:uiPriority="39"/>
+    <w:lsdException w:name="Table Theme" w:semiHidden="1" w:unhideWhenUsed="1"/>
     <w:lsdException w:name="Placeholder Text" w:semiHidden="1"/>
     <w:lsdException w:name="No Spacing" w:uiPriority="1" w:qFormat="1"/>
     <w:lsdException w:name="Light Shading" w:uiPriority="60"/>

</xml_diff>